<commit_message>
Update ENSF 614 Project Documentation.docx
</commit_message>
<xml_diff>
--- a/doc/ENSF 614 Project Documentation.docx
+++ b/doc/ENSF 614 Project Documentation.docx
@@ -7931,6 +7931,16 @@
     </w:p>
     <w:p>
       <w:pPr>
+        <w:rPr>
+          <w:rFonts w:ascii="Times New Roman" w:eastAsia="Times New Roman" w:hAnsi="Times New Roman" w:cs="Times New Roman"/>
+          <w:b/>
+          <w:bCs/>
+          <w:color w:val="000000"/>
+        </w:rPr>
+      </w:pPr>
+    </w:p>
+    <w:p>
+      <w:pPr>
         <w:jc w:val="left"/>
         <w:rPr>
           <w:rFonts w:ascii="Calibri" w:eastAsia="Times New Roman" w:hAnsi="Calibri" w:cs="Calibri"/>
@@ -7938,6 +7948,13 @@
           <w:lang w:val="en-CA"/>
         </w:rPr>
       </w:pPr>
+      <w:r>
+        <w:rPr>
+          <w:rFonts w:ascii="Calibri" w:hAnsi="Calibri" w:cs="Calibri"/>
+          <w:color w:val="000000"/>
+        </w:rPr>
+        <w:t xml:space="preserve">Note: Admin features that are not included in the use case scenarios. </w:t>
+      </w:r>
       <w:r>
         <w:rPr>
           <w:rFonts w:ascii="Calibri" w:hAnsi="Calibri" w:cs="Calibri"/>

</xml_diff>

<commit_message>
Updated no relationship class diagram and final document
</commit_message>
<xml_diff>
--- a/doc/ENSF 614 Project Documentation.docx
+++ b/doc/ENSF 614 Project Documentation.docx
@@ -8125,27 +8125,15 @@
                 <w:lang w:val="en-CA"/>
               </w:rPr>
             </w:pPr>
-            <w:proofErr w:type="gramStart"/>
-            <w:r>
-              <w:rPr>
-                <w:rFonts w:ascii="Calibri" w:eastAsia="Times New Roman" w:hAnsi="Calibri" w:cs="Calibri"/>
-                <w:color w:val="000000"/>
-                <w:sz w:val="24"/>
-                <w:szCs w:val="24"/>
-                <w:lang w:val="en-CA"/>
-              </w:rPr>
-              <w:t>filtered(</w:t>
-            </w:r>
-            <w:proofErr w:type="gramEnd"/>
-            <w:r>
-              <w:rPr>
-                <w:rFonts w:ascii="Calibri" w:eastAsia="Times New Roman" w:hAnsi="Calibri" w:cs="Calibri"/>
-                <w:color w:val="000000"/>
-                <w:sz w:val="24"/>
-                <w:szCs w:val="24"/>
-                <w:lang w:val="en-CA"/>
-              </w:rPr>
-              <w:t>Attribute of registered</w:t>
+            <w:r>
+              <w:rPr>
+                <w:rFonts w:ascii="Calibri" w:eastAsia="Times New Roman" w:hAnsi="Calibri" w:cs="Calibri"/>
+                <w:color w:val="000000"/>
+                <w:sz w:val="24"/>
+                <w:szCs w:val="24"/>
+                <w:lang w:val="en-CA"/>
+              </w:rPr>
+              <w:t>filtered(Attribute of registered</w:t>
             </w:r>
             <w:r>
               <w:rPr>
@@ -8295,27 +8283,15 @@
                 <w:lang w:val="en-CA"/>
               </w:rPr>
             </w:pPr>
-            <w:proofErr w:type="gramStart"/>
-            <w:r>
-              <w:rPr>
-                <w:rFonts w:ascii="Calibri" w:eastAsia="Times New Roman" w:hAnsi="Calibri" w:cs="Calibri"/>
-                <w:color w:val="000000"/>
-                <w:sz w:val="24"/>
-                <w:szCs w:val="24"/>
-                <w:lang w:val="en-CA"/>
-              </w:rPr>
-              <w:t>filtered(</w:t>
-            </w:r>
-            <w:proofErr w:type="gramEnd"/>
-            <w:r>
-              <w:rPr>
-                <w:rFonts w:ascii="Calibri" w:eastAsia="Times New Roman" w:hAnsi="Calibri" w:cs="Calibri"/>
-                <w:color w:val="000000"/>
-                <w:sz w:val="24"/>
-                <w:szCs w:val="24"/>
-                <w:lang w:val="en-CA"/>
-              </w:rPr>
-              <w:t>Generalization of RU and GU)</w:t>
+            <w:r>
+              <w:rPr>
+                <w:rFonts w:ascii="Calibri" w:eastAsia="Times New Roman" w:hAnsi="Calibri" w:cs="Calibri"/>
+                <w:color w:val="000000"/>
+                <w:sz w:val="24"/>
+                <w:szCs w:val="24"/>
+                <w:lang w:val="en-CA"/>
+              </w:rPr>
+              <w:t>filtered(Generalization of RU and GU)</w:t>
             </w:r>
           </w:p>
         </w:tc>
@@ -8583,27 +8559,15 @@
                 <w:lang w:val="en-CA"/>
               </w:rPr>
             </w:pPr>
-            <w:proofErr w:type="gramStart"/>
-            <w:r>
-              <w:rPr>
-                <w:rFonts w:ascii="Calibri" w:eastAsia="Times New Roman" w:hAnsi="Calibri" w:cs="Calibri"/>
-                <w:color w:val="000000"/>
-                <w:sz w:val="24"/>
-                <w:szCs w:val="24"/>
-                <w:lang w:val="en-CA"/>
-              </w:rPr>
-              <w:t>filtered(</w:t>
-            </w:r>
-            <w:proofErr w:type="gramEnd"/>
-            <w:r>
-              <w:rPr>
-                <w:rFonts w:ascii="Calibri" w:eastAsia="Times New Roman" w:hAnsi="Calibri" w:cs="Calibri"/>
-                <w:color w:val="000000"/>
-                <w:sz w:val="24"/>
-                <w:szCs w:val="24"/>
-                <w:lang w:val="en-CA"/>
-              </w:rPr>
-              <w:t>Attribute of movie)</w:t>
+            <w:r>
+              <w:rPr>
+                <w:rFonts w:ascii="Calibri" w:eastAsia="Times New Roman" w:hAnsi="Calibri" w:cs="Calibri"/>
+                <w:color w:val="000000"/>
+                <w:sz w:val="24"/>
+                <w:szCs w:val="24"/>
+                <w:lang w:val="en-CA"/>
+              </w:rPr>
+              <w:t>filtered(Attribute of movie)</w:t>
             </w:r>
           </w:p>
         </w:tc>
@@ -8940,27 +8904,15 @@
                 <w:lang w:val="en-CA"/>
               </w:rPr>
             </w:pPr>
-            <w:proofErr w:type="gramStart"/>
-            <w:r>
-              <w:rPr>
-                <w:rFonts w:ascii="Calibri" w:eastAsia="Times New Roman" w:hAnsi="Calibri" w:cs="Calibri"/>
-                <w:color w:val="000000"/>
-                <w:sz w:val="24"/>
-                <w:szCs w:val="24"/>
-                <w:lang w:val="en-CA"/>
-              </w:rPr>
-              <w:t>filtered(</w:t>
-            </w:r>
-            <w:proofErr w:type="gramEnd"/>
-            <w:r>
-              <w:rPr>
-                <w:rFonts w:ascii="Calibri" w:eastAsia="Times New Roman" w:hAnsi="Calibri" w:cs="Calibri"/>
-                <w:color w:val="000000"/>
-                <w:sz w:val="24"/>
-                <w:szCs w:val="24"/>
-                <w:lang w:val="en-CA"/>
-              </w:rPr>
-              <w:t>Attribute of ticket)</w:t>
+            <w:r>
+              <w:rPr>
+                <w:rFonts w:ascii="Calibri" w:eastAsia="Times New Roman" w:hAnsi="Calibri" w:cs="Calibri"/>
+                <w:color w:val="000000"/>
+                <w:sz w:val="24"/>
+                <w:szCs w:val="24"/>
+                <w:lang w:val="en-CA"/>
+              </w:rPr>
+              <w:t>filtered(Attribute of ticket)</w:t>
             </w:r>
           </w:p>
         </w:tc>
@@ -9090,27 +9042,15 @@
                 <w:lang w:val="en-CA"/>
               </w:rPr>
             </w:pPr>
-            <w:proofErr w:type="gramStart"/>
-            <w:r>
-              <w:rPr>
-                <w:rFonts w:ascii="Calibri" w:eastAsia="Times New Roman" w:hAnsi="Calibri" w:cs="Calibri"/>
-                <w:color w:val="000000"/>
-                <w:sz w:val="24"/>
-                <w:szCs w:val="24"/>
-                <w:lang w:val="en-CA"/>
-              </w:rPr>
-              <w:t>filtered(</w:t>
-            </w:r>
-            <w:proofErr w:type="gramEnd"/>
-            <w:r>
-              <w:rPr>
-                <w:rFonts w:ascii="Calibri" w:eastAsia="Times New Roman" w:hAnsi="Calibri" w:cs="Calibri"/>
-                <w:color w:val="000000"/>
-                <w:sz w:val="24"/>
-                <w:szCs w:val="24"/>
-                <w:lang w:val="en-CA"/>
-              </w:rPr>
-              <w:t>Attribute of payment)</w:t>
+            <w:r>
+              <w:rPr>
+                <w:rFonts w:ascii="Calibri" w:eastAsia="Times New Roman" w:hAnsi="Calibri" w:cs="Calibri"/>
+                <w:color w:val="000000"/>
+                <w:sz w:val="24"/>
+                <w:szCs w:val="24"/>
+                <w:lang w:val="en-CA"/>
+              </w:rPr>
+              <w:t>filtered(Attribute of payment)</w:t>
             </w:r>
           </w:p>
         </w:tc>
@@ -9171,27 +9111,15 @@
                 <w:lang w:val="en-CA"/>
               </w:rPr>
             </w:pPr>
-            <w:proofErr w:type="gramStart"/>
-            <w:r>
-              <w:rPr>
-                <w:rFonts w:ascii="Calibri" w:eastAsia="Times New Roman" w:hAnsi="Calibri" w:cs="Calibri"/>
-                <w:color w:val="000000"/>
-                <w:sz w:val="24"/>
-                <w:szCs w:val="24"/>
-                <w:lang w:val="en-CA"/>
-              </w:rPr>
-              <w:t>filtered(</w:t>
-            </w:r>
-            <w:proofErr w:type="gramEnd"/>
-            <w:r>
-              <w:rPr>
-                <w:rFonts w:ascii="Calibri" w:eastAsia="Times New Roman" w:hAnsi="Calibri" w:cs="Calibri"/>
-                <w:color w:val="000000"/>
-                <w:sz w:val="24"/>
-                <w:szCs w:val="24"/>
-                <w:lang w:val="en-CA"/>
-              </w:rPr>
-              <w:t>Attribute of payment)</w:t>
+            <w:r>
+              <w:rPr>
+                <w:rFonts w:ascii="Calibri" w:eastAsia="Times New Roman" w:hAnsi="Calibri" w:cs="Calibri"/>
+                <w:color w:val="000000"/>
+                <w:sz w:val="24"/>
+                <w:szCs w:val="24"/>
+                <w:lang w:val="en-CA"/>
+              </w:rPr>
+              <w:t>filtered(Attribute of payment)</w:t>
             </w:r>
           </w:p>
         </w:tc>
@@ -9252,27 +9180,15 @@
                 <w:lang w:val="en-CA"/>
               </w:rPr>
             </w:pPr>
-            <w:proofErr w:type="gramStart"/>
-            <w:r>
-              <w:rPr>
-                <w:rFonts w:ascii="Calibri" w:eastAsia="Times New Roman" w:hAnsi="Calibri" w:cs="Calibri"/>
-                <w:color w:val="000000"/>
-                <w:sz w:val="24"/>
-                <w:szCs w:val="24"/>
-                <w:lang w:val="en-CA"/>
-              </w:rPr>
-              <w:t>filtered(</w:t>
-            </w:r>
-            <w:proofErr w:type="gramEnd"/>
-            <w:r>
-              <w:rPr>
-                <w:rFonts w:ascii="Calibri" w:eastAsia="Times New Roman" w:hAnsi="Calibri" w:cs="Calibri"/>
-                <w:color w:val="000000"/>
-                <w:sz w:val="24"/>
-                <w:szCs w:val="24"/>
-                <w:lang w:val="en-CA"/>
-              </w:rPr>
-              <w:t>Attribute of payment)</w:t>
+            <w:r>
+              <w:rPr>
+                <w:rFonts w:ascii="Calibri" w:eastAsia="Times New Roman" w:hAnsi="Calibri" w:cs="Calibri"/>
+                <w:color w:val="000000"/>
+                <w:sz w:val="24"/>
+                <w:szCs w:val="24"/>
+                <w:lang w:val="en-CA"/>
+              </w:rPr>
+              <w:t>filtered(Attribute of payment)</w:t>
             </w:r>
           </w:p>
         </w:tc>
@@ -9333,27 +9249,15 @@
                 <w:lang w:val="en-CA"/>
               </w:rPr>
             </w:pPr>
-            <w:proofErr w:type="gramStart"/>
-            <w:r>
-              <w:rPr>
-                <w:rFonts w:ascii="Calibri" w:eastAsia="Times New Roman" w:hAnsi="Calibri" w:cs="Calibri"/>
-                <w:color w:val="000000"/>
-                <w:sz w:val="24"/>
-                <w:szCs w:val="24"/>
-                <w:lang w:val="en-CA"/>
-              </w:rPr>
-              <w:t>filtered(</w:t>
-            </w:r>
-            <w:proofErr w:type="gramEnd"/>
-            <w:r>
-              <w:rPr>
-                <w:rFonts w:ascii="Calibri" w:eastAsia="Times New Roman" w:hAnsi="Calibri" w:cs="Calibri"/>
-                <w:color w:val="000000"/>
-                <w:sz w:val="24"/>
-                <w:szCs w:val="24"/>
-                <w:lang w:val="en-CA"/>
-              </w:rPr>
-              <w:t>Attribute of payment)</w:t>
+            <w:r>
+              <w:rPr>
+                <w:rFonts w:ascii="Calibri" w:eastAsia="Times New Roman" w:hAnsi="Calibri" w:cs="Calibri"/>
+                <w:color w:val="000000"/>
+                <w:sz w:val="24"/>
+                <w:szCs w:val="24"/>
+                <w:lang w:val="en-CA"/>
+              </w:rPr>
+              <w:t>filtered(Attribute of payment)</w:t>
             </w:r>
           </w:p>
         </w:tc>
@@ -9414,27 +9318,15 @@
                 <w:lang w:val="en-CA"/>
               </w:rPr>
             </w:pPr>
-            <w:proofErr w:type="gramStart"/>
-            <w:r>
-              <w:rPr>
-                <w:rFonts w:ascii="Calibri" w:eastAsia="Times New Roman" w:hAnsi="Calibri" w:cs="Calibri"/>
-                <w:color w:val="000000"/>
-                <w:sz w:val="24"/>
-                <w:szCs w:val="24"/>
-                <w:lang w:val="en-CA"/>
-              </w:rPr>
-              <w:t>filtered(</w:t>
-            </w:r>
-            <w:proofErr w:type="gramEnd"/>
-            <w:r>
-              <w:rPr>
-                <w:rFonts w:ascii="Calibri" w:eastAsia="Times New Roman" w:hAnsi="Calibri" w:cs="Calibri"/>
-                <w:color w:val="000000"/>
-                <w:sz w:val="24"/>
-                <w:szCs w:val="24"/>
-                <w:lang w:val="en-CA"/>
-              </w:rPr>
-              <w:t>Same as payment)</w:t>
+            <w:r>
+              <w:rPr>
+                <w:rFonts w:ascii="Calibri" w:eastAsia="Times New Roman" w:hAnsi="Calibri" w:cs="Calibri"/>
+                <w:color w:val="000000"/>
+                <w:sz w:val="24"/>
+                <w:szCs w:val="24"/>
+                <w:lang w:val="en-CA"/>
+              </w:rPr>
+              <w:t>filtered(Same as payment)</w:t>
             </w:r>
           </w:p>
         </w:tc>
@@ -9495,27 +9387,15 @@
                 <w:lang w:val="en-CA"/>
               </w:rPr>
             </w:pPr>
-            <w:proofErr w:type="gramStart"/>
-            <w:r>
-              <w:rPr>
-                <w:rFonts w:ascii="Calibri" w:eastAsia="Times New Roman" w:hAnsi="Calibri" w:cs="Calibri"/>
-                <w:color w:val="000000"/>
-                <w:sz w:val="24"/>
-                <w:szCs w:val="24"/>
-                <w:lang w:val="en-CA"/>
-              </w:rPr>
-              <w:t>filtered(</w:t>
-            </w:r>
-            <w:proofErr w:type="gramEnd"/>
-            <w:r>
-              <w:rPr>
-                <w:rFonts w:ascii="Calibri" w:eastAsia="Times New Roman" w:hAnsi="Calibri" w:cs="Calibri"/>
-                <w:color w:val="000000"/>
-                <w:sz w:val="24"/>
-                <w:szCs w:val="24"/>
-                <w:lang w:val="en-CA"/>
-              </w:rPr>
-              <w:t>Attribute of ticket)</w:t>
+            <w:r>
+              <w:rPr>
+                <w:rFonts w:ascii="Calibri" w:eastAsia="Times New Roman" w:hAnsi="Calibri" w:cs="Calibri"/>
+                <w:color w:val="000000"/>
+                <w:sz w:val="24"/>
+                <w:szCs w:val="24"/>
+                <w:lang w:val="en-CA"/>
+              </w:rPr>
+              <w:t>filtered(Attribute of ticket)</w:t>
             </w:r>
           </w:p>
         </w:tc>
@@ -9576,27 +9456,15 @@
                 <w:lang w:val="en-CA"/>
               </w:rPr>
             </w:pPr>
-            <w:proofErr w:type="gramStart"/>
-            <w:r>
-              <w:rPr>
-                <w:rFonts w:ascii="Calibri" w:eastAsia="Times New Roman" w:hAnsi="Calibri" w:cs="Calibri"/>
-                <w:color w:val="000000"/>
-                <w:sz w:val="24"/>
-                <w:szCs w:val="24"/>
-                <w:lang w:val="en-CA"/>
-              </w:rPr>
-              <w:t>filtered(</w:t>
-            </w:r>
-            <w:proofErr w:type="gramEnd"/>
-            <w:r>
-              <w:rPr>
-                <w:rFonts w:ascii="Calibri" w:eastAsia="Times New Roman" w:hAnsi="Calibri" w:cs="Calibri"/>
-                <w:color w:val="000000"/>
-                <w:sz w:val="24"/>
-                <w:szCs w:val="24"/>
-                <w:lang w:val="en-CA"/>
-              </w:rPr>
-              <w:t>Attribute of ticket)</w:t>
+            <w:r>
+              <w:rPr>
+                <w:rFonts w:ascii="Calibri" w:eastAsia="Times New Roman" w:hAnsi="Calibri" w:cs="Calibri"/>
+                <w:color w:val="000000"/>
+                <w:sz w:val="24"/>
+                <w:szCs w:val="24"/>
+                <w:lang w:val="en-CA"/>
+              </w:rPr>
+              <w:t>filtered(Attribute of ticket)</w:t>
             </w:r>
           </w:p>
         </w:tc>
@@ -9657,27 +9525,15 @@
                 <w:lang w:val="en-CA"/>
               </w:rPr>
             </w:pPr>
-            <w:proofErr w:type="gramStart"/>
-            <w:r>
-              <w:rPr>
-                <w:rFonts w:ascii="Calibri" w:eastAsia="Times New Roman" w:hAnsi="Calibri" w:cs="Calibri"/>
-                <w:color w:val="000000"/>
-                <w:sz w:val="24"/>
-                <w:szCs w:val="24"/>
-                <w:lang w:val="en-CA"/>
-              </w:rPr>
-              <w:t>filtered(</w:t>
-            </w:r>
-            <w:proofErr w:type="gramEnd"/>
-            <w:r>
-              <w:rPr>
-                <w:rFonts w:ascii="Calibri" w:eastAsia="Times New Roman" w:hAnsi="Calibri" w:cs="Calibri"/>
-                <w:color w:val="000000"/>
-                <w:sz w:val="24"/>
-                <w:szCs w:val="24"/>
-                <w:lang w:val="en-CA"/>
-              </w:rPr>
-              <w:t>Attribute of registered</w:t>
+            <w:r>
+              <w:rPr>
+                <w:rFonts w:ascii="Calibri" w:eastAsia="Times New Roman" w:hAnsi="Calibri" w:cs="Calibri"/>
+                <w:color w:val="000000"/>
+                <w:sz w:val="24"/>
+                <w:szCs w:val="24"/>
+                <w:lang w:val="en-CA"/>
+              </w:rPr>
+              <w:t>filtered(Attribute of registered</w:t>
             </w:r>
             <w:r>
               <w:rPr>
@@ -9758,27 +9614,15 @@
                 <w:lang w:val="en-CA"/>
               </w:rPr>
             </w:pPr>
-            <w:proofErr w:type="gramStart"/>
-            <w:r>
-              <w:rPr>
-                <w:rFonts w:ascii="Calibri" w:eastAsia="Times New Roman" w:hAnsi="Calibri" w:cs="Calibri"/>
-                <w:color w:val="000000"/>
-                <w:sz w:val="24"/>
-                <w:szCs w:val="24"/>
-                <w:lang w:val="en-CA"/>
-              </w:rPr>
-              <w:t>filtered(</w:t>
-            </w:r>
-            <w:proofErr w:type="gramEnd"/>
-            <w:r>
-              <w:rPr>
-                <w:rFonts w:ascii="Calibri" w:eastAsia="Times New Roman" w:hAnsi="Calibri" w:cs="Calibri"/>
-                <w:color w:val="000000"/>
-                <w:sz w:val="24"/>
-                <w:szCs w:val="24"/>
-                <w:lang w:val="en-CA"/>
-              </w:rPr>
-              <w:t>Method in payment)</w:t>
+            <w:r>
+              <w:rPr>
+                <w:rFonts w:ascii="Calibri" w:eastAsia="Times New Roman" w:hAnsi="Calibri" w:cs="Calibri"/>
+                <w:color w:val="000000"/>
+                <w:sz w:val="24"/>
+                <w:szCs w:val="24"/>
+                <w:lang w:val="en-CA"/>
+              </w:rPr>
+              <w:t>filtered(Method in payment)</w:t>
             </w:r>
           </w:p>
         </w:tc>
@@ -9839,27 +9683,15 @@
                 <w:lang w:val="en-CA"/>
               </w:rPr>
             </w:pPr>
-            <w:proofErr w:type="gramStart"/>
-            <w:r>
-              <w:rPr>
-                <w:rFonts w:ascii="Calibri" w:eastAsia="Times New Roman" w:hAnsi="Calibri" w:cs="Calibri"/>
-                <w:color w:val="000000"/>
-                <w:sz w:val="24"/>
-                <w:szCs w:val="24"/>
-                <w:lang w:val="en-CA"/>
-              </w:rPr>
-              <w:t>filtered(</w:t>
-            </w:r>
-            <w:proofErr w:type="gramEnd"/>
-            <w:r>
-              <w:rPr>
-                <w:rFonts w:ascii="Calibri" w:eastAsia="Times New Roman" w:hAnsi="Calibri" w:cs="Calibri"/>
-                <w:color w:val="000000"/>
-                <w:sz w:val="24"/>
-                <w:szCs w:val="24"/>
-                <w:lang w:val="en-CA"/>
-              </w:rPr>
-              <w:t>Same as cost)</w:t>
+            <w:r>
+              <w:rPr>
+                <w:rFonts w:ascii="Calibri" w:eastAsia="Times New Roman" w:hAnsi="Calibri" w:cs="Calibri"/>
+                <w:color w:val="000000"/>
+                <w:sz w:val="24"/>
+                <w:szCs w:val="24"/>
+                <w:lang w:val="en-CA"/>
+              </w:rPr>
+              <w:t>filtered(Same as cost)</w:t>
             </w:r>
           </w:p>
         </w:tc>
@@ -9920,27 +9752,15 @@
                 <w:lang w:val="en-CA"/>
               </w:rPr>
             </w:pPr>
-            <w:proofErr w:type="gramStart"/>
-            <w:r>
-              <w:rPr>
-                <w:rFonts w:ascii="Calibri" w:eastAsia="Times New Roman" w:hAnsi="Calibri" w:cs="Calibri"/>
-                <w:color w:val="000000"/>
-                <w:sz w:val="24"/>
-                <w:szCs w:val="24"/>
-                <w:lang w:val="en-CA"/>
-              </w:rPr>
-              <w:t>filtered(</w:t>
-            </w:r>
-            <w:proofErr w:type="gramEnd"/>
-            <w:r>
-              <w:rPr>
-                <w:rFonts w:ascii="Calibri" w:eastAsia="Times New Roman" w:hAnsi="Calibri" w:cs="Calibri"/>
-                <w:color w:val="000000"/>
-                <w:sz w:val="24"/>
-                <w:szCs w:val="24"/>
-                <w:lang w:val="en-CA"/>
-              </w:rPr>
-              <w:t>Attribute of payment)</w:t>
+            <w:r>
+              <w:rPr>
+                <w:rFonts w:ascii="Calibri" w:eastAsia="Times New Roman" w:hAnsi="Calibri" w:cs="Calibri"/>
+                <w:color w:val="000000"/>
+                <w:sz w:val="24"/>
+                <w:szCs w:val="24"/>
+                <w:lang w:val="en-CA"/>
+              </w:rPr>
+              <w:t>filtered(Attribute of payment)</w:t>
             </w:r>
           </w:p>
         </w:tc>
@@ -10001,27 +9821,15 @@
                 <w:lang w:val="en-CA"/>
               </w:rPr>
             </w:pPr>
-            <w:proofErr w:type="gramStart"/>
-            <w:r>
-              <w:rPr>
-                <w:rFonts w:ascii="Calibri" w:eastAsia="Times New Roman" w:hAnsi="Calibri" w:cs="Calibri"/>
-                <w:color w:val="000000"/>
-                <w:sz w:val="24"/>
-                <w:szCs w:val="24"/>
-                <w:lang w:val="en-CA"/>
-              </w:rPr>
-              <w:t>filtered(</w:t>
-            </w:r>
-            <w:proofErr w:type="gramEnd"/>
-            <w:r>
-              <w:rPr>
-                <w:rFonts w:ascii="Calibri" w:eastAsia="Times New Roman" w:hAnsi="Calibri" w:cs="Calibri"/>
-                <w:color w:val="000000"/>
-                <w:sz w:val="24"/>
-                <w:szCs w:val="24"/>
-                <w:lang w:val="en-CA"/>
-              </w:rPr>
-              <w:t>Actor)</w:t>
+            <w:r>
+              <w:rPr>
+                <w:rFonts w:ascii="Calibri" w:eastAsia="Times New Roman" w:hAnsi="Calibri" w:cs="Calibri"/>
+                <w:color w:val="000000"/>
+                <w:sz w:val="24"/>
+                <w:szCs w:val="24"/>
+                <w:lang w:val="en-CA"/>
+              </w:rPr>
+              <w:t>filtered(Actor)</w:t>
             </w:r>
           </w:p>
         </w:tc>
@@ -10082,27 +9890,15 @@
                 <w:lang w:val="en-CA"/>
               </w:rPr>
             </w:pPr>
-            <w:proofErr w:type="gramStart"/>
-            <w:r>
-              <w:rPr>
-                <w:rFonts w:ascii="Calibri" w:eastAsia="Times New Roman" w:hAnsi="Calibri" w:cs="Calibri"/>
-                <w:color w:val="000000"/>
-                <w:sz w:val="24"/>
-                <w:szCs w:val="24"/>
-                <w:lang w:val="en-CA"/>
-              </w:rPr>
-              <w:t>filtered(</w:t>
-            </w:r>
-            <w:proofErr w:type="gramEnd"/>
-            <w:r>
-              <w:rPr>
-                <w:rFonts w:ascii="Calibri" w:eastAsia="Times New Roman" w:hAnsi="Calibri" w:cs="Calibri"/>
-                <w:color w:val="000000"/>
-                <w:sz w:val="24"/>
-                <w:szCs w:val="24"/>
-                <w:lang w:val="en-CA"/>
-              </w:rPr>
-              <w:t>button on homepage)</w:t>
+            <w:r>
+              <w:rPr>
+                <w:rFonts w:ascii="Calibri" w:eastAsia="Times New Roman" w:hAnsi="Calibri" w:cs="Calibri"/>
+                <w:color w:val="000000"/>
+                <w:sz w:val="24"/>
+                <w:szCs w:val="24"/>
+                <w:lang w:val="en-CA"/>
+              </w:rPr>
+              <w:t>filtered(button on homepage)</w:t>
             </w:r>
           </w:p>
         </w:tc>
@@ -10232,27 +10028,15 @@
                 <w:lang w:val="en-CA"/>
               </w:rPr>
             </w:pPr>
-            <w:proofErr w:type="gramStart"/>
-            <w:r>
-              <w:rPr>
-                <w:rFonts w:ascii="Calibri" w:eastAsia="Times New Roman" w:hAnsi="Calibri" w:cs="Calibri"/>
-                <w:color w:val="000000"/>
-                <w:sz w:val="24"/>
-                <w:szCs w:val="24"/>
-                <w:lang w:val="en-CA"/>
-              </w:rPr>
-              <w:t>filtered(</w:t>
-            </w:r>
-            <w:proofErr w:type="gramEnd"/>
-            <w:r>
-              <w:rPr>
-                <w:rFonts w:ascii="Calibri" w:eastAsia="Times New Roman" w:hAnsi="Calibri" w:cs="Calibri"/>
-                <w:color w:val="000000"/>
-                <w:sz w:val="24"/>
-                <w:szCs w:val="24"/>
-                <w:lang w:val="en-CA"/>
-              </w:rPr>
-              <w:t>button on homepage)</w:t>
+            <w:r>
+              <w:rPr>
+                <w:rFonts w:ascii="Calibri" w:eastAsia="Times New Roman" w:hAnsi="Calibri" w:cs="Calibri"/>
+                <w:color w:val="000000"/>
+                <w:sz w:val="24"/>
+                <w:szCs w:val="24"/>
+                <w:lang w:val="en-CA"/>
+              </w:rPr>
+              <w:t>filtered(button on homepage)</w:t>
             </w:r>
           </w:p>
         </w:tc>
@@ -10451,27 +10235,15 @@
                 <w:lang w:val="en-CA"/>
               </w:rPr>
             </w:pPr>
-            <w:proofErr w:type="gramStart"/>
-            <w:r>
-              <w:rPr>
-                <w:rFonts w:ascii="Calibri" w:eastAsia="Times New Roman" w:hAnsi="Calibri" w:cs="Calibri"/>
-                <w:color w:val="000000"/>
-                <w:sz w:val="24"/>
-                <w:szCs w:val="24"/>
-                <w:lang w:val="en-CA"/>
-              </w:rPr>
-              <w:t>filtered(</w:t>
-            </w:r>
-            <w:proofErr w:type="gramEnd"/>
-            <w:r>
-              <w:rPr>
-                <w:rFonts w:ascii="Calibri" w:eastAsia="Times New Roman" w:hAnsi="Calibri" w:cs="Calibri"/>
-                <w:color w:val="000000"/>
-                <w:sz w:val="24"/>
-                <w:szCs w:val="24"/>
-                <w:lang w:val="en-CA"/>
-              </w:rPr>
-              <w:t>Attribute of user)</w:t>
+            <w:r>
+              <w:rPr>
+                <w:rFonts w:ascii="Calibri" w:eastAsia="Times New Roman" w:hAnsi="Calibri" w:cs="Calibri"/>
+                <w:color w:val="000000"/>
+                <w:sz w:val="24"/>
+                <w:szCs w:val="24"/>
+                <w:lang w:val="en-CA"/>
+              </w:rPr>
+              <w:t>filtered(Attribute of user)</w:t>
             </w:r>
           </w:p>
         </w:tc>
@@ -10532,27 +10304,15 @@
                 <w:lang w:val="en-CA"/>
               </w:rPr>
             </w:pPr>
-            <w:proofErr w:type="gramStart"/>
-            <w:r>
-              <w:rPr>
-                <w:rFonts w:ascii="Calibri" w:eastAsia="Times New Roman" w:hAnsi="Calibri" w:cs="Calibri"/>
-                <w:color w:val="000000"/>
-                <w:sz w:val="24"/>
-                <w:szCs w:val="24"/>
-                <w:lang w:val="en-CA"/>
-              </w:rPr>
-              <w:t>filtered(</w:t>
-            </w:r>
-            <w:proofErr w:type="gramEnd"/>
-            <w:r>
-              <w:rPr>
-                <w:rFonts w:ascii="Calibri" w:eastAsia="Times New Roman" w:hAnsi="Calibri" w:cs="Calibri"/>
-                <w:color w:val="000000"/>
-                <w:sz w:val="24"/>
-                <w:szCs w:val="24"/>
-                <w:lang w:val="en-CA"/>
-              </w:rPr>
-              <w:t>Attribute of user)</w:t>
+            <w:r>
+              <w:rPr>
+                <w:rFonts w:ascii="Calibri" w:eastAsia="Times New Roman" w:hAnsi="Calibri" w:cs="Calibri"/>
+                <w:color w:val="000000"/>
+                <w:sz w:val="24"/>
+                <w:szCs w:val="24"/>
+                <w:lang w:val="en-CA"/>
+              </w:rPr>
+              <w:t>filtered(Attribute of user)</w:t>
             </w:r>
           </w:p>
         </w:tc>
@@ -10613,27 +10373,15 @@
                 <w:lang w:val="en-CA"/>
               </w:rPr>
             </w:pPr>
-            <w:proofErr w:type="gramStart"/>
-            <w:r>
-              <w:rPr>
-                <w:rFonts w:ascii="Calibri" w:eastAsia="Times New Roman" w:hAnsi="Calibri" w:cs="Calibri"/>
-                <w:color w:val="000000"/>
-                <w:sz w:val="24"/>
-                <w:szCs w:val="24"/>
-                <w:lang w:val="en-CA"/>
-              </w:rPr>
-              <w:t>filtered(</w:t>
-            </w:r>
-            <w:proofErr w:type="gramEnd"/>
-            <w:r>
-              <w:rPr>
-                <w:rFonts w:ascii="Calibri" w:eastAsia="Times New Roman" w:hAnsi="Calibri" w:cs="Calibri"/>
-                <w:color w:val="000000"/>
-                <w:sz w:val="24"/>
-                <w:szCs w:val="24"/>
-                <w:lang w:val="en-CA"/>
-              </w:rPr>
-              <w:t>Attribute of registered</w:t>
+            <w:r>
+              <w:rPr>
+                <w:rFonts w:ascii="Calibri" w:eastAsia="Times New Roman" w:hAnsi="Calibri" w:cs="Calibri"/>
+                <w:color w:val="000000"/>
+                <w:sz w:val="24"/>
+                <w:szCs w:val="24"/>
+                <w:lang w:val="en-CA"/>
+              </w:rPr>
+              <w:t>filtered(Attribute of registered</w:t>
             </w:r>
             <w:r>
               <w:rPr>
@@ -10714,27 +10462,15 @@
                 <w:lang w:val="en-CA"/>
               </w:rPr>
             </w:pPr>
-            <w:proofErr w:type="gramStart"/>
-            <w:r>
-              <w:rPr>
-                <w:rFonts w:ascii="Calibri" w:eastAsia="Times New Roman" w:hAnsi="Calibri" w:cs="Calibri"/>
-                <w:color w:val="000000"/>
-                <w:sz w:val="24"/>
-                <w:szCs w:val="24"/>
-                <w:lang w:val="en-CA"/>
-              </w:rPr>
-              <w:t>filtered(</w:t>
-            </w:r>
-            <w:proofErr w:type="gramEnd"/>
-            <w:r>
-              <w:rPr>
-                <w:rFonts w:ascii="Calibri" w:eastAsia="Times New Roman" w:hAnsi="Calibri" w:cs="Calibri"/>
-                <w:color w:val="000000"/>
-                <w:sz w:val="24"/>
-                <w:szCs w:val="24"/>
-                <w:lang w:val="en-CA"/>
-              </w:rPr>
-              <w:t>Attribute of registered</w:t>
+            <w:r>
+              <w:rPr>
+                <w:rFonts w:ascii="Calibri" w:eastAsia="Times New Roman" w:hAnsi="Calibri" w:cs="Calibri"/>
+                <w:color w:val="000000"/>
+                <w:sz w:val="24"/>
+                <w:szCs w:val="24"/>
+                <w:lang w:val="en-CA"/>
+              </w:rPr>
+              <w:t>filtered(Attribute of registered</w:t>
             </w:r>
             <w:r>
               <w:rPr>
@@ -10816,27 +10552,15 @@
                 <w:lang w:val="en-CA"/>
               </w:rPr>
             </w:pPr>
-            <w:proofErr w:type="gramStart"/>
-            <w:r>
-              <w:rPr>
-                <w:rFonts w:ascii="Calibri" w:eastAsia="Times New Roman" w:hAnsi="Calibri" w:cs="Calibri"/>
-                <w:color w:val="000000"/>
-                <w:sz w:val="24"/>
-                <w:szCs w:val="24"/>
-                <w:lang w:val="en-CA"/>
-              </w:rPr>
-              <w:t>filtered(</w:t>
-            </w:r>
-            <w:proofErr w:type="gramEnd"/>
-            <w:r>
-              <w:rPr>
-                <w:rFonts w:ascii="Calibri" w:eastAsia="Times New Roman" w:hAnsi="Calibri" w:cs="Calibri"/>
-                <w:color w:val="000000"/>
-                <w:sz w:val="24"/>
-                <w:szCs w:val="24"/>
-                <w:lang w:val="en-CA"/>
-              </w:rPr>
-              <w:t>Attribute of user)</w:t>
+            <w:r>
+              <w:rPr>
+                <w:rFonts w:ascii="Calibri" w:eastAsia="Times New Roman" w:hAnsi="Calibri" w:cs="Calibri"/>
+                <w:color w:val="000000"/>
+                <w:sz w:val="24"/>
+                <w:szCs w:val="24"/>
+                <w:lang w:val="en-CA"/>
+              </w:rPr>
+              <w:t>filtered(Attribute of user)</w:t>
             </w:r>
           </w:p>
         </w:tc>
@@ -11104,27 +10828,15 @@
                 <w:lang w:val="en-CA"/>
               </w:rPr>
             </w:pPr>
-            <w:proofErr w:type="gramStart"/>
-            <w:r>
-              <w:rPr>
-                <w:rFonts w:ascii="Calibri" w:eastAsia="Times New Roman" w:hAnsi="Calibri" w:cs="Calibri"/>
-                <w:color w:val="000000"/>
-                <w:sz w:val="24"/>
-                <w:szCs w:val="24"/>
-                <w:lang w:val="en-CA"/>
-              </w:rPr>
-              <w:t>filtered(</w:t>
-            </w:r>
-            <w:proofErr w:type="gramEnd"/>
-            <w:r>
-              <w:rPr>
-                <w:rFonts w:ascii="Calibri" w:eastAsia="Times New Roman" w:hAnsi="Calibri" w:cs="Calibri"/>
-                <w:color w:val="000000"/>
-                <w:sz w:val="24"/>
-                <w:szCs w:val="24"/>
-                <w:lang w:val="en-CA"/>
-              </w:rPr>
-              <w:t>Attribute of credit)</w:t>
+            <w:r>
+              <w:rPr>
+                <w:rFonts w:ascii="Calibri" w:eastAsia="Times New Roman" w:hAnsi="Calibri" w:cs="Calibri"/>
+                <w:color w:val="000000"/>
+                <w:sz w:val="24"/>
+                <w:szCs w:val="24"/>
+                <w:lang w:val="en-CA"/>
+              </w:rPr>
+              <w:t>filtered(Attribute of credit)</w:t>
             </w:r>
           </w:p>
         </w:tc>
@@ -11185,27 +10897,15 @@
                 <w:lang w:val="en-CA"/>
               </w:rPr>
             </w:pPr>
-            <w:proofErr w:type="gramStart"/>
-            <w:r>
-              <w:rPr>
-                <w:rFonts w:ascii="Calibri" w:eastAsia="Times New Roman" w:hAnsi="Calibri" w:cs="Calibri"/>
-                <w:color w:val="000000"/>
-                <w:sz w:val="24"/>
-                <w:szCs w:val="24"/>
-                <w:lang w:val="en-CA"/>
-              </w:rPr>
-              <w:t>filtered(</w:t>
-            </w:r>
-            <w:proofErr w:type="gramEnd"/>
-            <w:r>
-              <w:rPr>
-                <w:rFonts w:ascii="Calibri" w:eastAsia="Times New Roman" w:hAnsi="Calibri" w:cs="Calibri"/>
-                <w:color w:val="000000"/>
-                <w:sz w:val="24"/>
-                <w:szCs w:val="24"/>
-                <w:lang w:val="en-CA"/>
-              </w:rPr>
-              <w:t>Attribute of theatre)</w:t>
+            <w:r>
+              <w:rPr>
+                <w:rFonts w:ascii="Calibri" w:eastAsia="Times New Roman" w:hAnsi="Calibri" w:cs="Calibri"/>
+                <w:color w:val="000000"/>
+                <w:sz w:val="24"/>
+                <w:szCs w:val="24"/>
+                <w:lang w:val="en-CA"/>
+              </w:rPr>
+              <w:t>filtered(Attribute of theatre)</w:t>
             </w:r>
           </w:p>
         </w:tc>
@@ -11266,27 +10966,15 @@
                 <w:lang w:val="en-CA"/>
               </w:rPr>
             </w:pPr>
-            <w:proofErr w:type="gramStart"/>
-            <w:r>
-              <w:rPr>
-                <w:rFonts w:ascii="Calibri" w:eastAsia="Times New Roman" w:hAnsi="Calibri" w:cs="Calibri"/>
-                <w:color w:val="000000"/>
-                <w:sz w:val="24"/>
-                <w:szCs w:val="24"/>
-                <w:lang w:val="en-CA"/>
-              </w:rPr>
-              <w:t>filtered(</w:t>
-            </w:r>
-            <w:proofErr w:type="gramEnd"/>
-            <w:r>
-              <w:rPr>
-                <w:rFonts w:ascii="Calibri" w:eastAsia="Times New Roman" w:hAnsi="Calibri" w:cs="Calibri"/>
-                <w:color w:val="000000"/>
-                <w:sz w:val="24"/>
-                <w:szCs w:val="24"/>
-                <w:lang w:val="en-CA"/>
-              </w:rPr>
-              <w:t>Attribute of movie)</w:t>
+            <w:r>
+              <w:rPr>
+                <w:rFonts w:ascii="Calibri" w:eastAsia="Times New Roman" w:hAnsi="Calibri" w:cs="Calibri"/>
+                <w:color w:val="000000"/>
+                <w:sz w:val="24"/>
+                <w:szCs w:val="24"/>
+                <w:lang w:val="en-CA"/>
+              </w:rPr>
+              <w:t>filtered(Attribute of movie)</w:t>
             </w:r>
           </w:p>
         </w:tc>
@@ -11347,27 +11035,15 @@
                 <w:lang w:val="en-CA"/>
               </w:rPr>
             </w:pPr>
-            <w:proofErr w:type="gramStart"/>
-            <w:r>
-              <w:rPr>
-                <w:rFonts w:ascii="Calibri" w:eastAsia="Times New Roman" w:hAnsi="Calibri" w:cs="Calibri"/>
-                <w:color w:val="000000"/>
-                <w:sz w:val="24"/>
-                <w:szCs w:val="24"/>
-                <w:lang w:val="en-CA"/>
-              </w:rPr>
-              <w:t>filtered(</w:t>
-            </w:r>
-            <w:proofErr w:type="gramEnd"/>
-            <w:r>
-              <w:rPr>
-                <w:rFonts w:ascii="Calibri" w:eastAsia="Times New Roman" w:hAnsi="Calibri" w:cs="Calibri"/>
-                <w:color w:val="000000"/>
-                <w:sz w:val="24"/>
-                <w:szCs w:val="24"/>
-                <w:lang w:val="en-CA"/>
-              </w:rPr>
-              <w:t>Attribute of movie)</w:t>
+            <w:r>
+              <w:rPr>
+                <w:rFonts w:ascii="Calibri" w:eastAsia="Times New Roman" w:hAnsi="Calibri" w:cs="Calibri"/>
+                <w:color w:val="000000"/>
+                <w:sz w:val="24"/>
+                <w:szCs w:val="24"/>
+                <w:lang w:val="en-CA"/>
+              </w:rPr>
+              <w:t>filtered(Attribute of movie)</w:t>
             </w:r>
           </w:p>
         </w:tc>
@@ -11428,27 +11104,15 @@
                 <w:lang w:val="en-CA"/>
               </w:rPr>
             </w:pPr>
-            <w:proofErr w:type="gramStart"/>
-            <w:r>
-              <w:rPr>
-                <w:rFonts w:ascii="Calibri" w:eastAsia="Times New Roman" w:hAnsi="Calibri" w:cs="Calibri"/>
-                <w:color w:val="000000"/>
-                <w:sz w:val="24"/>
-                <w:szCs w:val="24"/>
-                <w:lang w:val="en-CA"/>
-              </w:rPr>
-              <w:t>filtered(</w:t>
-            </w:r>
-            <w:proofErr w:type="gramEnd"/>
-            <w:r>
-              <w:rPr>
-                <w:rFonts w:ascii="Calibri" w:eastAsia="Times New Roman" w:hAnsi="Calibri" w:cs="Calibri"/>
-                <w:color w:val="000000"/>
-                <w:sz w:val="24"/>
-                <w:szCs w:val="24"/>
-                <w:lang w:val="en-CA"/>
-              </w:rPr>
-              <w:t>Attribute of ticket)</w:t>
+            <w:r>
+              <w:rPr>
+                <w:rFonts w:ascii="Calibri" w:eastAsia="Times New Roman" w:hAnsi="Calibri" w:cs="Calibri"/>
+                <w:color w:val="000000"/>
+                <w:sz w:val="24"/>
+                <w:szCs w:val="24"/>
+                <w:lang w:val="en-CA"/>
+              </w:rPr>
+              <w:t>filtered(Attribute of ticket)</w:t>
             </w:r>
           </w:p>
         </w:tc>
@@ -11509,27 +11173,15 @@
                 <w:lang w:val="en-CA"/>
               </w:rPr>
             </w:pPr>
-            <w:proofErr w:type="gramStart"/>
-            <w:r>
-              <w:rPr>
-                <w:rFonts w:ascii="Calibri" w:eastAsia="Times New Roman" w:hAnsi="Calibri" w:cs="Calibri"/>
-                <w:color w:val="000000"/>
-                <w:sz w:val="24"/>
-                <w:szCs w:val="24"/>
-                <w:lang w:val="en-CA"/>
-              </w:rPr>
-              <w:t>filtered(</w:t>
-            </w:r>
-            <w:proofErr w:type="gramEnd"/>
-            <w:r>
-              <w:rPr>
-                <w:rFonts w:ascii="Calibri" w:eastAsia="Times New Roman" w:hAnsi="Calibri" w:cs="Calibri"/>
-                <w:color w:val="000000"/>
-                <w:sz w:val="24"/>
-                <w:szCs w:val="24"/>
-                <w:lang w:val="en-CA"/>
-              </w:rPr>
-              <w:t>Attribute of ticket)</w:t>
+            <w:r>
+              <w:rPr>
+                <w:rFonts w:ascii="Calibri" w:eastAsia="Times New Roman" w:hAnsi="Calibri" w:cs="Calibri"/>
+                <w:color w:val="000000"/>
+                <w:sz w:val="24"/>
+                <w:szCs w:val="24"/>
+                <w:lang w:val="en-CA"/>
+              </w:rPr>
+              <w:t>filtered(Attribute of ticket)</w:t>
             </w:r>
           </w:p>
         </w:tc>
@@ -11659,27 +11311,15 @@
                 <w:lang w:val="en-CA"/>
               </w:rPr>
             </w:pPr>
-            <w:proofErr w:type="gramStart"/>
-            <w:r>
-              <w:rPr>
-                <w:rFonts w:ascii="Calibri" w:eastAsia="Times New Roman" w:hAnsi="Calibri" w:cs="Calibri"/>
-                <w:color w:val="000000"/>
-                <w:sz w:val="24"/>
-                <w:szCs w:val="24"/>
-                <w:lang w:val="en-CA"/>
-              </w:rPr>
-              <w:t>filtered(</w:t>
-            </w:r>
-            <w:proofErr w:type="gramEnd"/>
-            <w:r>
-              <w:rPr>
-                <w:rFonts w:ascii="Calibri" w:eastAsia="Times New Roman" w:hAnsi="Calibri" w:cs="Calibri"/>
-                <w:color w:val="000000"/>
-                <w:sz w:val="24"/>
-                <w:szCs w:val="24"/>
-                <w:lang w:val="en-CA"/>
-              </w:rPr>
-              <w:t>Attribute of credit)</w:t>
+            <w:r>
+              <w:rPr>
+                <w:rFonts w:ascii="Calibri" w:eastAsia="Times New Roman" w:hAnsi="Calibri" w:cs="Calibri"/>
+                <w:color w:val="000000"/>
+                <w:sz w:val="24"/>
+                <w:szCs w:val="24"/>
+                <w:lang w:val="en-CA"/>
+              </w:rPr>
+              <w:t>filtered(Attribute of credit)</w:t>
             </w:r>
           </w:p>
         </w:tc>
@@ -11714,6 +11354,9 @@
         <w:jc w:val="left"/>
       </w:pPr>
       <w:r>
+        <w:rPr>
+          <w:noProof/>
+        </w:rPr>
         <w:drawing>
           <wp:inline distT="0" distB="0" distL="0" distR="0" wp14:anchorId="6CAE3D78" wp14:editId="043274D5">
             <wp:extent cx="5943600" cy="6385560"/>
@@ -11808,23 +11451,11 @@
         <w:jc w:val="left"/>
       </w:pPr>
       <w:r>
-        <w:fldChar w:fldCharType="begin"/>
-      </w:r>
-      <w:r>
-        <w:instrText xml:space="preserve"> INCLUDEPICTURE "https://cdn.discordapp.com/attachments/1042476646629920901/1048744374126780476/image.png" \* MERGEFORMATINET </w:instrText>
-      </w:r>
-      <w:r>
-        <w:fldChar w:fldCharType="separate"/>
-      </w:r>
-      <w:r>
-        <w:rPr>
-          <w:noProof/>
-        </w:rPr>
         <w:drawing>
-          <wp:inline distT="0" distB="0" distL="0" distR="0" wp14:anchorId="45BC658E" wp14:editId="12DB4A83">
-            <wp:extent cx="5943600" cy="7287260"/>
-            <wp:effectExtent l="0" t="0" r="0" b="2540"/>
-            <wp:docPr id="15" name="Picture 15"/>
+          <wp:inline distT="0" distB="0" distL="0" distR="0" wp14:anchorId="18A1BB71" wp14:editId="6C6DAAEC">
+            <wp:extent cx="5943600" cy="6966585"/>
+            <wp:effectExtent l="0" t="0" r="0" b="5715"/>
+            <wp:docPr id="6" name="Picture 6"/>
             <wp:cNvGraphicFramePr>
               <a:graphicFrameLocks xmlns:a="http://schemas.openxmlformats.org/drawingml/2006/main" noChangeAspect="1"/>
             </wp:cNvGraphicFramePr>
@@ -11832,45 +11463,29 @@
               <a:graphicData uri="http://schemas.openxmlformats.org/drawingml/2006/picture">
                 <pic:pic xmlns:pic="http://schemas.openxmlformats.org/drawingml/2006/picture">
                   <pic:nvPicPr>
-                    <pic:cNvPr id="0" name="Picture 3"/>
-                    <pic:cNvPicPr>
-                      <a:picLocks noChangeAspect="1" noChangeArrowheads="1"/>
-                    </pic:cNvPicPr>
+                    <pic:cNvPr id="1" name=""/>
+                    <pic:cNvPicPr/>
                   </pic:nvPicPr>
                   <pic:blipFill>
-                    <a:blip r:embed="rId16">
-                      <a:extLst>
-                        <a:ext uri="{28A0092B-C50C-407E-A947-70E740481C1C}">
-                          <a14:useLocalDpi xmlns:a14="http://schemas.microsoft.com/office/drawing/2010/main" val="0"/>
-                        </a:ext>
-                      </a:extLst>
-                    </a:blip>
-                    <a:srcRect/>
+                    <a:blip r:embed="rId16"/>
                     <a:stretch>
                       <a:fillRect/>
                     </a:stretch>
                   </pic:blipFill>
-                  <pic:spPr bwMode="auto">
+                  <pic:spPr>
                     <a:xfrm>
                       <a:off x="0" y="0"/>
-                      <a:ext cx="5943600" cy="7287260"/>
+                      <a:ext cx="5943600" cy="6966585"/>
                     </a:xfrm>
                     <a:prstGeom prst="rect">
                       <a:avLst/>
                     </a:prstGeom>
-                    <a:noFill/>
-                    <a:ln>
-                      <a:noFill/>
-                    </a:ln>
                   </pic:spPr>
                 </pic:pic>
               </a:graphicData>
             </a:graphic>
           </wp:inline>
         </w:drawing>
-      </w:r>
-      <w:r>
-        <w:fldChar w:fldCharType="end"/>
       </w:r>
     </w:p>
     <w:p>
@@ -11891,9 +11506,93 @@
         </w:r>
       </w:fldSimple>
       <w:r>
-        <w:t>: Detailed class diagram without relationships</w:t>
+        <w:t xml:space="preserve">: Detailed </w:t>
+      </w:r>
+      <w:r>
+        <w:t xml:space="preserve">controller </w:t>
+      </w:r>
+      <w:r>
+        <w:t>class diagram without relationships</w:t>
       </w:r>
       <w:bookmarkEnd w:id="20"/>
+    </w:p>
+    <w:p>
+      <w:pPr>
+        <w:jc w:val="left"/>
+        <w:rPr>
+          <w:i/>
+          <w:iCs/>
+          <w:color w:val="44546A" w:themeColor="text2"/>
+          <w:sz w:val="18"/>
+          <w:szCs w:val="18"/>
+        </w:rPr>
+      </w:pPr>
+      <w:r>
+        <w:br w:type="page"/>
+      </w:r>
+    </w:p>
+    <w:p>
+      <w:pPr>
+        <w:pStyle w:val="Caption"/>
+        <w:keepNext/>
+      </w:pPr>
+      <w:r>
+        <w:lastRenderedPageBreak/>
+        <w:drawing>
+          <wp:inline distT="0" distB="0" distL="0" distR="0" wp14:anchorId="02B09F4E" wp14:editId="785D6CEA">
+            <wp:extent cx="5454740" cy="7587574"/>
+            <wp:effectExtent l="0" t="0" r="0" b="0"/>
+            <wp:docPr id="9" name="Picture 9" descr="Graphical user interface&#10;&#10;Description automatically generated with low confidence"/>
+            <wp:cNvGraphicFramePr>
+              <a:graphicFrameLocks xmlns:a="http://schemas.openxmlformats.org/drawingml/2006/main" noChangeAspect="1"/>
+            </wp:cNvGraphicFramePr>
+            <a:graphic xmlns:a="http://schemas.openxmlformats.org/drawingml/2006/main">
+              <a:graphicData uri="http://schemas.openxmlformats.org/drawingml/2006/picture">
+                <pic:pic xmlns:pic="http://schemas.openxmlformats.org/drawingml/2006/picture">
+                  <pic:nvPicPr>
+                    <pic:cNvPr id="9" name="Picture 9" descr="Graphical user interface&#10;&#10;Description automatically generated with low confidence"/>
+                    <pic:cNvPicPr/>
+                  </pic:nvPicPr>
+                  <pic:blipFill>
+                    <a:blip r:embed="rId17"/>
+                    <a:stretch>
+                      <a:fillRect/>
+                    </a:stretch>
+                  </pic:blipFill>
+                  <pic:spPr>
+                    <a:xfrm>
+                      <a:off x="0" y="0"/>
+                      <a:ext cx="5468692" cy="7606982"/>
+                    </a:xfrm>
+                    <a:prstGeom prst="rect">
+                      <a:avLst/>
+                    </a:prstGeom>
+                  </pic:spPr>
+                </pic:pic>
+              </a:graphicData>
+            </a:graphic>
+          </wp:inline>
+        </w:drawing>
+      </w:r>
+    </w:p>
+    <w:p>
+      <w:pPr>
+        <w:pStyle w:val="Caption"/>
+      </w:pPr>
+      <w:r>
+        <w:t xml:space="preserve">Figure </w:t>
+      </w:r>
+      <w:fldSimple w:instr=" SEQ Figure \* ARABIC ">
+        <w:r>
+          <w:rPr>
+            <w:noProof/>
+          </w:rPr>
+          <w:t>4</w:t>
+        </w:r>
+      </w:fldSimple>
+      <w:r>
+        <w:t>: Detailed entity class diagram without relationships</w:t>
+      </w:r>
     </w:p>
     <w:p>
       <w:pPr>
@@ -11941,7 +11640,7 @@
                     <pic:cNvPicPr/>
                   </pic:nvPicPr>
                   <pic:blipFill>
-                    <a:blip r:embed="rId17"/>
+                    <a:blip r:embed="rId18"/>
                     <a:stretch>
                       <a:fillRect/>
                     </a:stretch>
@@ -11975,7 +11674,7 @@
           <w:rPr>
             <w:noProof/>
           </w:rPr>
-          <w:t>4</w:t>
+          <w:t>5</w:t>
         </w:r>
       </w:fldSimple>
       <w:r>
@@ -12019,83 +11718,6 @@
                 <pic:pic xmlns:pic="http://schemas.openxmlformats.org/drawingml/2006/picture">
                   <pic:nvPicPr>
                     <pic:cNvPr id="18" name="Picture 18" descr="Diagram&#10;&#10;Description automatically generated"/>
-                    <pic:cNvPicPr/>
-                  </pic:nvPicPr>
-                  <pic:blipFill>
-                    <a:blip r:embed="rId18"/>
-                    <a:stretch>
-                      <a:fillRect/>
-                    </a:stretch>
-                  </pic:blipFill>
-                  <pic:spPr>
-                    <a:xfrm>
-                      <a:off x="0" y="0"/>
-                      <a:ext cx="5943600" cy="2897505"/>
-                    </a:xfrm>
-                    <a:prstGeom prst="rect">
-                      <a:avLst/>
-                    </a:prstGeom>
-                  </pic:spPr>
-                </pic:pic>
-              </a:graphicData>
-            </a:graphic>
-          </wp:inline>
-        </w:drawing>
-      </w:r>
-    </w:p>
-    <w:p>
-      <w:pPr>
-        <w:pStyle w:val="Caption"/>
-      </w:pPr>
-      <w:bookmarkStart w:id="25" w:name="_Toc120982713"/>
-      <w:r>
-        <w:t xml:space="preserve">Figure </w:t>
-      </w:r>
-      <w:fldSimple w:instr=" SEQ Figure \* ARABIC ">
-        <w:r>
-          <w:rPr>
-            <w:noProof/>
-          </w:rPr>
-          <w:t>5</w:t>
-        </w:r>
-      </w:fldSimple>
-      <w:r>
-        <w:t>: Select seat use case sequence diagram</w:t>
-      </w:r>
-      <w:bookmarkEnd w:id="25"/>
-    </w:p>
-    <w:p>
-      <w:pPr>
-        <w:pStyle w:val="Heading3"/>
-      </w:pPr>
-      <w:bookmarkStart w:id="26" w:name="_Toc120982744"/>
-      <w:r>
-        <w:lastRenderedPageBreak/>
-        <w:t>Select Movie Use Case:</w:t>
-      </w:r>
-      <w:bookmarkEnd w:id="26"/>
-    </w:p>
-    <w:p>
-      <w:pPr>
-        <w:keepNext/>
-      </w:pPr>
-      <w:r>
-        <w:rPr>
-          <w:noProof/>
-        </w:rPr>
-        <w:drawing>
-          <wp:inline distT="0" distB="0" distL="0" distR="0" wp14:anchorId="393088E7" wp14:editId="6E2D7271">
-            <wp:extent cx="5943600" cy="2897505"/>
-            <wp:effectExtent l="0" t="0" r="0" b="0"/>
-            <wp:docPr id="19" name="Picture 19" descr="Diagram&#10;&#10;Description automatically generated"/>
-            <wp:cNvGraphicFramePr>
-              <a:graphicFrameLocks xmlns:a="http://schemas.openxmlformats.org/drawingml/2006/main" noChangeAspect="1"/>
-            </wp:cNvGraphicFramePr>
-            <a:graphic xmlns:a="http://schemas.openxmlformats.org/drawingml/2006/main">
-              <a:graphicData uri="http://schemas.openxmlformats.org/drawingml/2006/picture">
-                <pic:pic xmlns:pic="http://schemas.openxmlformats.org/drawingml/2006/picture">
-                  <pic:nvPicPr>
-                    <pic:cNvPr id="19" name="Picture 19" descr="Diagram&#10;&#10;Description automatically generated"/>
                     <pic:cNvPicPr/>
                   </pic:nvPicPr>
                   <pic:blipFill>
@@ -12124,7 +11746,7 @@
       <w:pPr>
         <w:pStyle w:val="Caption"/>
       </w:pPr>
-      <w:bookmarkStart w:id="27" w:name="_Toc120982714"/>
+      <w:bookmarkStart w:id="25" w:name="_Toc120982713"/>
       <w:r>
         <w:t xml:space="preserve">Figure </w:t>
       </w:r>
@@ -12134,6 +11756,83 @@
             <w:noProof/>
           </w:rPr>
           <w:t>6</w:t>
+        </w:r>
+      </w:fldSimple>
+      <w:r>
+        <w:t>: Select seat use case sequence diagram</w:t>
+      </w:r>
+      <w:bookmarkEnd w:id="25"/>
+    </w:p>
+    <w:p>
+      <w:pPr>
+        <w:pStyle w:val="Heading3"/>
+      </w:pPr>
+      <w:bookmarkStart w:id="26" w:name="_Toc120982744"/>
+      <w:r>
+        <w:lastRenderedPageBreak/>
+        <w:t>Select Movie Use Case:</w:t>
+      </w:r>
+      <w:bookmarkEnd w:id="26"/>
+    </w:p>
+    <w:p>
+      <w:pPr>
+        <w:keepNext/>
+      </w:pPr>
+      <w:r>
+        <w:rPr>
+          <w:noProof/>
+        </w:rPr>
+        <w:drawing>
+          <wp:inline distT="0" distB="0" distL="0" distR="0" wp14:anchorId="393088E7" wp14:editId="6E2D7271">
+            <wp:extent cx="5943600" cy="2897505"/>
+            <wp:effectExtent l="0" t="0" r="0" b="0"/>
+            <wp:docPr id="19" name="Picture 19" descr="Diagram&#10;&#10;Description automatically generated"/>
+            <wp:cNvGraphicFramePr>
+              <a:graphicFrameLocks xmlns:a="http://schemas.openxmlformats.org/drawingml/2006/main" noChangeAspect="1"/>
+            </wp:cNvGraphicFramePr>
+            <a:graphic xmlns:a="http://schemas.openxmlformats.org/drawingml/2006/main">
+              <a:graphicData uri="http://schemas.openxmlformats.org/drawingml/2006/picture">
+                <pic:pic xmlns:pic="http://schemas.openxmlformats.org/drawingml/2006/picture">
+                  <pic:nvPicPr>
+                    <pic:cNvPr id="19" name="Picture 19" descr="Diagram&#10;&#10;Description automatically generated"/>
+                    <pic:cNvPicPr/>
+                  </pic:nvPicPr>
+                  <pic:blipFill>
+                    <a:blip r:embed="rId20"/>
+                    <a:stretch>
+                      <a:fillRect/>
+                    </a:stretch>
+                  </pic:blipFill>
+                  <pic:spPr>
+                    <a:xfrm>
+                      <a:off x="0" y="0"/>
+                      <a:ext cx="5943600" cy="2897505"/>
+                    </a:xfrm>
+                    <a:prstGeom prst="rect">
+                      <a:avLst/>
+                    </a:prstGeom>
+                  </pic:spPr>
+                </pic:pic>
+              </a:graphicData>
+            </a:graphic>
+          </wp:inline>
+        </w:drawing>
+      </w:r>
+    </w:p>
+    <w:p>
+      <w:pPr>
+        <w:pStyle w:val="Caption"/>
+      </w:pPr>
+      <w:bookmarkStart w:id="27" w:name="_Toc120982714"/>
+      <w:r>
+        <w:t xml:space="preserve">Figure </w:t>
+      </w:r>
+      <w:fldSimple w:instr=" SEQ Figure \* ARABIC ">
+        <w:r>
+          <w:rPr>
+            <w:noProof/>
+          </w:rPr>
+          <w:t>7</w:t>
         </w:r>
       </w:fldSimple>
       <w:r>
@@ -12179,7 +11878,7 @@
                     <pic:cNvPicPr/>
                   </pic:nvPicPr>
                   <pic:blipFill>
-                    <a:blip r:embed="rId20"/>
+                    <a:blip r:embed="rId21"/>
                     <a:stretch>
                       <a:fillRect/>
                     </a:stretch>
@@ -12213,7 +11912,7 @@
           <w:rPr>
             <w:noProof/>
           </w:rPr>
-          <w:t>7</w:t>
+          <w:t>8</w:t>
         </w:r>
       </w:fldSimple>
       <w:r>
@@ -12287,7 +11986,7 @@
                     <pic:cNvPicPr/>
                   </pic:nvPicPr>
                   <pic:blipFill>
-                    <a:blip r:embed="rId21"/>
+                    <a:blip r:embed="rId22"/>
                     <a:stretch>
                       <a:fillRect/>
                     </a:stretch>
@@ -12321,7 +12020,7 @@
           <w:rPr>
             <w:noProof/>
           </w:rPr>
-          <w:t>8</w:t>
+          <w:t>9</w:t>
         </w:r>
       </w:fldSimple>
       <w:r>
@@ -12367,7 +12066,7 @@
                     <pic:cNvPicPr/>
                   </pic:nvPicPr>
                   <pic:blipFill>
-                    <a:blip r:embed="rId22"/>
+                    <a:blip r:embed="rId23"/>
                     <a:stretch>
                       <a:fillRect/>
                     </a:stretch>
@@ -12401,7 +12100,7 @@
           <w:rPr>
             <w:noProof/>
           </w:rPr>
-          <w:t>9</w:t>
+          <w:t>10</w:t>
         </w:r>
       </w:fldSimple>
       <w:r>
@@ -12451,7 +12150,7 @@
                     <pic:cNvPicPr/>
                   </pic:nvPicPr>
                   <pic:blipFill>
-                    <a:blip r:embed="rId23"/>
+                    <a:blip r:embed="rId24"/>
                     <a:stretch>
                       <a:fillRect/>
                     </a:stretch>
@@ -12485,7 +12184,7 @@
           <w:rPr>
             <w:noProof/>
           </w:rPr>
-          <w:t>10</w:t>
+          <w:t>11</w:t>
         </w:r>
       </w:fldSimple>
       <w:r>
@@ -12529,7 +12228,7 @@
                     <pic:cNvPicPr/>
                   </pic:nvPicPr>
                   <pic:blipFill>
-                    <a:blip r:embed="rId24"/>
+                    <a:blip r:embed="rId25"/>
                     <a:stretch>
                       <a:fillRect/>
                     </a:stretch>
@@ -12569,7 +12268,7 @@
           <w:rPr>
             <w:noProof/>
           </w:rPr>
-          <w:t>11</w:t>
+          <w:t>12</w:t>
         </w:r>
       </w:fldSimple>
       <w:r>
@@ -12631,7 +12330,7 @@
                     <pic:cNvPicPr/>
                   </pic:nvPicPr>
                   <pic:blipFill>
-                    <a:blip r:embed="rId25"/>
+                    <a:blip r:embed="rId26"/>
                     <a:stretch>
                       <a:fillRect/>
                     </a:stretch>
@@ -12666,7 +12365,7 @@
           <w:rPr>
             <w:noProof/>
           </w:rPr>
-          <w:t>12</w:t>
+          <w:t>13</w:t>
         </w:r>
       </w:fldSimple>
       <w:r>
@@ -12725,7 +12424,7 @@
                     <pic:cNvPicPr/>
                   </pic:nvPicPr>
                   <pic:blipFill>
-                    <a:blip r:embed="rId26"/>
+                    <a:blip r:embed="rId27"/>
                     <a:stretch>
                       <a:fillRect/>
                     </a:stretch>
@@ -12760,7 +12459,7 @@
           <w:rPr>
             <w:noProof/>
           </w:rPr>
-          <w:t>13</w:t>
+          <w:t>14</w:t>
         </w:r>
       </w:fldSimple>
       <w:r>
@@ -12819,7 +12518,7 @@
                     <pic:cNvPicPr/>
                   </pic:nvPicPr>
                   <pic:blipFill>
-                    <a:blip r:embed="rId27"/>
+                    <a:blip r:embed="rId28"/>
                     <a:stretch>
                       <a:fillRect/>
                     </a:stretch>
@@ -12853,7 +12552,7 @@
           <w:rPr>
             <w:noProof/>
           </w:rPr>
-          <w:t>14</w:t>
+          <w:t>15</w:t>
         </w:r>
       </w:fldSimple>
       <w:r>
@@ -12881,7 +12580,7 @@
       </w:pPr>
     </w:p>
     <w:sectPr>
-      <w:footerReference w:type="first" r:id="rId28"/>
+      <w:footerReference w:type="first" r:id="rId29"/>
       <w:pgSz w:w="12240" w:h="15840"/>
       <w:pgMar w:top="1440" w:right="1440" w:bottom="1440" w:left="1440" w:header="720" w:footer="398" w:gutter="0"/>
       <w:pgNumType w:start="1"/>

</xml_diff>